<commit_message>
Update word document & .pbix
Included add'l guidance in the word document when choosing partition/query identifier. Also, updated the query in pbix with a missing comma when using query identifier.
</commit_message>
<xml_diff>
--- a/samples/VivaInsights-Copilot-Dashboard-Sample/Build your Own Copilot Dashboard Sample.docx
+++ b/samples/VivaInsights-Copilot-Dashboard-Sample/Build your Own Copilot Dashboard Sample.docx
@@ -174,7 +174,7 @@
                 <v:stroke joinstyle="miter"/>
                 <v:path gradientshapeok="t" o:connecttype="rect"/>
               </v:shapetype>
-              <v:shape id="Text Box 4" o:spid="_x0000_s1026" type="#_x0000_t202" style="position:absolute;margin-left:-35.1pt;margin-top:1.5pt;width:609.3pt;height:30.6pt;z-index:251664384;visibility:visible;mso-wrap-style:square;mso-width-percent:0;mso-height-percent:0;mso-wrap-distance-left:9pt;mso-wrap-distance-top:0;mso-wrap-distance-right:9pt;mso-wrap-distance-bottom:0;mso-position-horizontal:absolute;mso-position-horizontal-relative:margin;mso-position-vertical:absolute;mso-position-vertical-relative:page;mso-width-percent:0;mso-height-percent:0;mso-width-relative:margin;mso-height-relative:margin;v-text-anchor:middle" o:gfxdata="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" filled="f" strokeweight=".5pt">
+              <v:shape id="Text Box 4" o:spid="_x0000_s1026" type="#_x0000_t202" style="position:absolute;margin-left:-35.1pt;margin-top:1.5pt;width:609.3pt;height:30.6pt;z-index:251664384;visibility:visible;mso-wrap-style:square;mso-width-percent:0;mso-height-percent:0;mso-wrap-distance-left:9pt;mso-wrap-distance-top:0;mso-wrap-distance-right:9pt;mso-wrap-distance-bottom:0;mso-position-horizontal:absolute;mso-position-horizontal-relative:margin;mso-position-vertical:absolute;mso-position-vertical-relative:page;mso-width-percent:0;mso-height-percent:0;mso-width-relative:margin;mso-height-relative:margin;v-text-anchor:middle" o:gfxdata="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" filled="f" strokeweight=".5pt">
                 <v:textbox>
                   <w:txbxContent>
                     <w:p>
@@ -294,7 +294,7 @@
           <w:szCs w:val="28"/>
         </w:rPr>
         <w:drawing>
-          <wp:anchor distT="0" distB="0" distL="114300" distR="114300" simplePos="0" relativeHeight="251665408" behindDoc="0" locked="0" layoutInCell="1" allowOverlap="1" wp14:anchorId="0A21DDCF" wp14:editId="2D84C347">
+          <wp:anchor distT="0" distB="0" distL="114300" distR="114300" simplePos="0" relativeHeight="251665408" behindDoc="0" locked="0" layoutInCell="1" allowOverlap="1" wp14:anchorId="0A21DDCF" wp14:editId="7E1067B9">
             <wp:simplePos x="0" y="0"/>
             <wp:positionH relativeFrom="leftMargin">
               <wp:posOffset>95250</wp:posOffset>
@@ -1580,6 +1580,7 @@
         </w:tc>
       </w:tr>
     </w:tbl>
+    <w:p/>
     <w:p>
       <w:pPr>
         <w:numPr>
@@ -1587,6 +1588,65 @@
           <w:numId w:val="4"/>
         </w:numPr>
       </w:pPr>
+      <w:r>
+        <w:t xml:space="preserve">Lastly, in this scenario, you’ll need to delete the step of “Promoted headers” since this only applies to the scenario where you’re loading from CSV. </w:t>
+      </w:r>
+    </w:p>
+    <w:p>
+      <w:pPr>
+        <w:numPr>
+          <w:ilvl w:val="1"/>
+          <w:numId w:val="4"/>
+        </w:numPr>
+      </w:pPr>
+      <w:r>
+        <w:lastRenderedPageBreak/>
+        <w:drawing>
+          <wp:inline distT="0" distB="0" distL="0" distR="0" wp14:anchorId="415B7C1C" wp14:editId="0C10DD8F">
+            <wp:extent cx="5575611" cy="2857500"/>
+            <wp:effectExtent l="152400" t="152400" r="368300" b="361950"/>
+            <wp:docPr id="913585015" name="Picture 1" descr="A screenshot of a computer&#10;&#10;Description automatically generated"/>
+            <wp:cNvGraphicFramePr>
+              <a:graphicFrameLocks xmlns:a="http://schemas.openxmlformats.org/drawingml/2006/main" noChangeAspect="1"/>
+            </wp:cNvGraphicFramePr>
+            <a:graphic xmlns:a="http://schemas.openxmlformats.org/drawingml/2006/main">
+              <a:graphicData uri="http://schemas.openxmlformats.org/drawingml/2006/picture">
+                <pic:pic xmlns:pic="http://schemas.openxmlformats.org/drawingml/2006/picture">
+                  <pic:nvPicPr>
+                    <pic:cNvPr id="913585015" name="Picture 1" descr="A screenshot of a computer&#10;&#10;Description automatically generated"/>
+                    <pic:cNvPicPr/>
+                  </pic:nvPicPr>
+                  <pic:blipFill>
+                    <a:blip r:embed="rId15"/>
+                    <a:stretch>
+                      <a:fillRect/>
+                    </a:stretch>
+                  </pic:blipFill>
+                  <pic:spPr>
+                    <a:xfrm>
+                      <a:off x="0" y="0"/>
+                      <a:ext cx="5583407" cy="2861496"/>
+                    </a:xfrm>
+                    <a:prstGeom prst="rect">
+                      <a:avLst/>
+                    </a:prstGeom>
+                    <a:ln>
+                      <a:noFill/>
+                    </a:ln>
+                    <a:effectLst>
+                      <a:outerShdw blurRad="292100" dist="139700" dir="2700000" algn="tl" rotWithShape="0">
+                        <a:srgbClr val="333333">
+                          <a:alpha val="65000"/>
+                        </a:srgbClr>
+                      </a:outerShdw>
+                    </a:effectLst>
+                  </pic:spPr>
+                </pic:pic>
+              </a:graphicData>
+            </a:graphic>
+          </wp:inline>
+        </w:drawing>
+      </w:r>
     </w:p>
     <w:p>
       <w:pPr>
@@ -1680,7 +1740,7 @@
       </w:r>
     </w:p>
     <w:sectPr>
-      <w:headerReference w:type="default" r:id="rId15"/>
+      <w:headerReference w:type="default" r:id="rId16"/>
       <w:pgSz w:w="12240" w:h="15840"/>
       <w:pgMar w:top="720" w:right="720" w:bottom="720" w:left="720" w:header="720" w:footer="720" w:gutter="0"/>
       <w:cols w:space="720"/>

</xml_diff>